<commit_message>
Last Update 20-11-2018 10:17:49.46
</commit_message>
<xml_diff>
--- a/Lab/Ex 9 Matrix Multiplication/GE8151-E9-Matrix-Multiplication.docx
+++ b/Lab/Ex 9 Matrix Multiplication/GE8151-E9-Matrix-Multiplication.docx
@@ -254,18 +254,6 @@
           <w:szCs w:val="24"/>
         </w:rPr>
       </w:pPr>
-      <w:r>
-        <w:rPr>
-          <w:rFonts w:ascii="Times New Roman" w:hAnsi="Times New Roman" w:cs="Times New Roman"/>
-          <w:b/>
-          <w:bCs/>
-          <w:i/>
-          <w:iCs/>
-          <w:sz w:val="24"/>
-          <w:szCs w:val="24"/>
-        </w:rPr>
-        <w:t xml:space="preserve">Main </w:t>
-      </w:r>
       <w:r>
         <w:rPr>
           <w:rFonts w:ascii="Times New Roman" w:hAnsi="Times New Roman" w:cs="Times New Roman"/>
@@ -1281,8 +1269,10 @@
       <w:r>
         <w:rPr>
           <w:rFonts w:ascii="Times New Roman" w:hAnsi="Times New Roman" w:cs="Times New Roman"/>
-          <w:sz w:val="24"/>
-          <w:szCs w:val="24"/>
+          <w:noProof/>
+          <w:sz w:val="24"/>
+          <w:szCs w:val="24"/>
+          <w:lang w:bidi="ta-IN"/>
         </w:rPr>
         <w:drawing>
           <wp:inline distT="0" distB="0" distL="0" distR="0">
@@ -5269,41 +5259,6 @@
         </w:rPr>
         <w:t>PRINT res_mat</w:t>
       </w:r>
-    </w:p>
-    <w:p>
-      <w:pPr>
-        <w:rPr>
-          <w:rFonts w:ascii="Times New Roman" w:hAnsi="Times New Roman" w:cs="Times New Roman"/>
-          <w:sz w:val="24"/>
-          <w:szCs w:val="24"/>
-        </w:rPr>
-      </w:pPr>
-      <w:r>
-        <w:rPr>
-          <w:rFonts w:ascii="Times New Roman" w:hAnsi="Times New Roman" w:cs="Times New Roman"/>
-          <w:sz w:val="24"/>
-          <w:szCs w:val="24"/>
-        </w:rPr>
-        <w:t>STOP</w:t>
-      </w:r>
-    </w:p>
-    <w:p>
-      <w:pPr>
-        <w:rPr>
-          <w:rFonts w:ascii="Times New Roman" w:hAnsi="Times New Roman" w:cs="Times New Roman"/>
-          <w:sz w:val="24"/>
-          <w:szCs w:val="24"/>
-        </w:rPr>
-      </w:pPr>
-    </w:p>
-    <w:p>
-      <w:pPr>
-        <w:rPr>
-          <w:rFonts w:ascii="Times New Roman" w:hAnsi="Times New Roman" w:cs="Times New Roman"/>
-          <w:sz w:val="24"/>
-          <w:szCs w:val="24"/>
-        </w:rPr>
-      </w:pPr>
     </w:p>
     <w:p>
       <w:pPr>
@@ -6987,6 +6942,7 @@
   <w:style w:type="character" w:default="1" w:styleId="DefaultParagraphFont">
     <w:name w:val="Default Paragraph Font"/>
     <w:uiPriority w:val="1"/>
+    <w:semiHidden/>
     <w:unhideWhenUsed/>
   </w:style>
   <w:style w:type="table" w:default="1" w:styleId="TableNormal">

</xml_diff>